<commit_message>
LSC-42: Update test to account for schProv1 num change
</commit_message>
<xml_diff>
--- a/test/lawmaker/scpubb/body-only1.docx
+++ b/test/lawmaker/scpubb/body-only1.docx
@@ -112,15 +112,7 @@
         <w:t xml:space="preserve">Curriculum and Assessment (Wales) Act 2021 </w:t>
       </w:r>
       <w:r>
-        <w:t>(</w:t>
-      </w:r>
-      <w:proofErr w:type="spellStart"/>
-      <w:r>
-        <w:t>asc</w:t>
-      </w:r>
-      <w:proofErr w:type="spellEnd"/>
-      <w:r>
-        <w:t xml:space="preserve"> 4) </w:t>
+        <w:t xml:space="preserve">(asc 4) </w:t>
       </w:r>
       <w:r>
         <w:t>is amended in accordance with this section.</w:t>
@@ -586,15 +578,7 @@
         <w:pStyle w:val="LQN3"/>
       </w:pPr>
       <w:r>
-        <w:t>(</w:t>
-      </w:r>
-      <w:proofErr w:type="spellStart"/>
-      <w:r>
-        <w:t>i</w:t>
-      </w:r>
-      <w:proofErr w:type="spellEnd"/>
-      <w:r>
-        <w:t>)</w:t>
+        <w:t>(i)</w:t>
       </w:r>
       <w:r>
         <w:tab/>
@@ -787,15 +771,7 @@
         <w:t xml:space="preserve">After section 64A of the Curriculum and Assessment (Wales) Act 2021 </w:t>
       </w:r>
       <w:r>
-        <w:t>(</w:t>
-      </w:r>
-      <w:proofErr w:type="spellStart"/>
-      <w:r>
-        <w:t>asc</w:t>
-      </w:r>
-      <w:proofErr w:type="spellEnd"/>
-      <w:r>
-        <w:t xml:space="preserve"> 4) </w:t>
+        <w:t xml:space="preserve">(asc 4) </w:t>
       </w:r>
       <w:r>
         <w:t>(as inserted by section 1 of this Act) insert—</w:t>
@@ -923,15 +899,7 @@
         <w:t>After section 74 of the Curriculum and Assessment (Wales) Act 2021</w:t>
       </w:r>
       <w:r>
-        <w:t xml:space="preserve"> (</w:t>
-      </w:r>
-      <w:proofErr w:type="spellStart"/>
-      <w:r>
-        <w:t>asc</w:t>
-      </w:r>
-      <w:proofErr w:type="spellEnd"/>
-      <w:r>
-        <w:t xml:space="preserve"> 4)</w:t>
+        <w:t xml:space="preserve"> (asc 4)</w:t>
       </w:r>
       <w:r>
         <w:t xml:space="preserve"> insert—</w:t>
@@ -1050,39 +1018,7 @@
           <w:i/>
           <w:iCs/>
         </w:rPr>
-        <w:t>(“</w:t>
-      </w:r>
-      <w:proofErr w:type="spellStart"/>
-      <w:r>
-        <w:rPr>
-          <w:i/>
-          <w:iCs/>
-        </w:rPr>
-        <w:t>defnyddiwr</w:t>
-      </w:r>
-      <w:proofErr w:type="spellEnd"/>
-      <w:r>
-        <w:rPr>
-          <w:i/>
-          <w:iCs/>
-        </w:rPr>
-        <w:t xml:space="preserve"> Cymraeg </w:t>
-      </w:r>
-      <w:proofErr w:type="spellStart"/>
-      <w:r>
-        <w:rPr>
-          <w:i/>
-          <w:iCs/>
-        </w:rPr>
-        <w:t>sylfaenol</w:t>
-      </w:r>
-      <w:proofErr w:type="spellEnd"/>
-      <w:r>
-        <w:rPr>
-          <w:i/>
-          <w:iCs/>
-        </w:rPr>
-        <w:t>”)</w:t>
+        <w:t>(“defnyddiwr Cymraeg sylfaenol”)</w:t>
       </w:r>
       <w:r>
         <w:t xml:space="preserve"> has the meaning given in the Table in Schedule 1; </w:t>
@@ -1105,39 +1041,7 @@
           <w:i/>
           <w:iCs/>
         </w:rPr>
-        <w:t>(“</w:t>
-      </w:r>
-      <w:proofErr w:type="spellStart"/>
-      <w:r>
-        <w:rPr>
-          <w:i/>
-          <w:iCs/>
-        </w:rPr>
-        <w:t>corff</w:t>
-      </w:r>
-      <w:proofErr w:type="spellEnd"/>
-      <w:r>
-        <w:rPr>
-          <w:i/>
-          <w:iCs/>
-        </w:rPr>
-        <w:t xml:space="preserve"> </w:t>
-      </w:r>
-      <w:proofErr w:type="spellStart"/>
-      <w:r>
-        <w:rPr>
-          <w:i/>
-          <w:iCs/>
-        </w:rPr>
-        <w:t>llywodraethu</w:t>
-      </w:r>
-      <w:proofErr w:type="spellEnd"/>
-      <w:r>
-        <w:rPr>
-          <w:i/>
-          <w:iCs/>
-        </w:rPr>
-        <w:t>”)</w:t>
+        <w:t>(“corff llywodraethu”)</w:t>
       </w:r>
       <w:r>
         <w:t xml:space="preserve"> means the committee (if any) established to act as the management committee for the unit under regulations made under Schedule 1 to the Education Act 1996 and the teacher in charge of the unit; </w:t>
@@ -1160,39 +1064,7 @@
           <w:i/>
           <w:iCs/>
         </w:rPr>
-        <w:t>(“</w:t>
-      </w:r>
-      <w:proofErr w:type="spellStart"/>
-      <w:r>
-        <w:rPr>
-          <w:i/>
-          <w:iCs/>
-        </w:rPr>
-        <w:t>defnyddiwr</w:t>
-      </w:r>
-      <w:proofErr w:type="spellEnd"/>
-      <w:r>
-        <w:rPr>
-          <w:i/>
-          <w:iCs/>
-        </w:rPr>
-        <w:t xml:space="preserve"> Cymraeg </w:t>
-      </w:r>
-      <w:proofErr w:type="spellStart"/>
-      <w:r>
-        <w:rPr>
-          <w:i/>
-          <w:iCs/>
-        </w:rPr>
-        <w:t>annibynnol</w:t>
-      </w:r>
-      <w:proofErr w:type="spellEnd"/>
-      <w:r>
-        <w:rPr>
-          <w:i/>
-          <w:iCs/>
-        </w:rPr>
-        <w:t>”)</w:t>
+        <w:t>(“defnyddiwr Cymraeg annibynnol”)</w:t>
       </w:r>
       <w:r>
         <w:t xml:space="preserve"> has the meaning given in the Table in Schedule 1; </w:t>
@@ -1216,39 +1088,7 @@
           <w:i/>
           <w:iCs/>
         </w:rPr>
-        <w:t>(“</w:t>
-      </w:r>
-      <w:proofErr w:type="spellStart"/>
-      <w:r>
-        <w:rPr>
-          <w:i/>
-          <w:iCs/>
-        </w:rPr>
-        <w:t>awdurdod</w:t>
-      </w:r>
-      <w:proofErr w:type="spellEnd"/>
-      <w:r>
-        <w:rPr>
-          <w:i/>
-          <w:iCs/>
-        </w:rPr>
-        <w:t xml:space="preserve"> </w:t>
-      </w:r>
-      <w:proofErr w:type="spellStart"/>
-      <w:r>
-        <w:rPr>
-          <w:i/>
-          <w:iCs/>
-        </w:rPr>
-        <w:t>lleol</w:t>
-      </w:r>
-      <w:proofErr w:type="spellEnd"/>
-      <w:r>
-        <w:rPr>
-          <w:i/>
-          <w:iCs/>
-        </w:rPr>
-        <w:t>”)</w:t>
+        <w:t>(“awdurdod lleol”)</w:t>
       </w:r>
       <w:r>
         <w:t xml:space="preserve"> means a council of a county or county borough in Wales;</w:t>
@@ -1271,55 +1111,7 @@
           <w:i/>
           <w:iCs/>
         </w:rPr>
-        <w:t>(“</w:t>
-      </w:r>
-      <w:proofErr w:type="spellStart"/>
-      <w:r>
-        <w:rPr>
-          <w:i/>
-          <w:iCs/>
-        </w:rPr>
-        <w:t>ysgol</w:t>
-      </w:r>
-      <w:proofErr w:type="spellEnd"/>
-      <w:r>
-        <w:rPr>
-          <w:i/>
-          <w:iCs/>
-        </w:rPr>
-        <w:t xml:space="preserve"> </w:t>
-      </w:r>
-      <w:proofErr w:type="spellStart"/>
-      <w:r>
-        <w:rPr>
-          <w:i/>
-          <w:iCs/>
-        </w:rPr>
-        <w:t>feithrin</w:t>
-      </w:r>
-      <w:proofErr w:type="spellEnd"/>
-      <w:r>
-        <w:rPr>
-          <w:i/>
-          <w:iCs/>
-        </w:rPr>
-        <w:t xml:space="preserve"> a </w:t>
-      </w:r>
-      <w:proofErr w:type="spellStart"/>
-      <w:r>
-        <w:rPr>
-          <w:i/>
-          <w:iCs/>
-        </w:rPr>
-        <w:t>gynhelir</w:t>
-      </w:r>
-      <w:proofErr w:type="spellEnd"/>
-      <w:r>
-        <w:rPr>
-          <w:i/>
-          <w:iCs/>
-        </w:rPr>
-        <w:t>”)</w:t>
+        <w:t>(“ysgol feithrin a gynhelir”)</w:t>
       </w:r>
       <w:r>
         <w:t xml:space="preserve"> means a nursery school maintained by a local authority and that is not a special school; </w:t>
@@ -1342,39 +1134,7 @@
           <w:i/>
           <w:iCs/>
         </w:rPr>
-        <w:t xml:space="preserve"> (“</w:t>
-      </w:r>
-      <w:proofErr w:type="spellStart"/>
-      <w:r>
-        <w:rPr>
-          <w:i/>
-          <w:iCs/>
-        </w:rPr>
-        <w:t>ysgol</w:t>
-      </w:r>
-      <w:proofErr w:type="spellEnd"/>
-      <w:r>
-        <w:rPr>
-          <w:i/>
-          <w:iCs/>
-        </w:rPr>
-        <w:t xml:space="preserve"> a </w:t>
-      </w:r>
-      <w:proofErr w:type="spellStart"/>
-      <w:r>
-        <w:rPr>
-          <w:i/>
-          <w:iCs/>
-        </w:rPr>
-        <w:t>gynhelir</w:t>
-      </w:r>
-      <w:proofErr w:type="spellEnd"/>
-      <w:r>
-        <w:rPr>
-          <w:i/>
-          <w:iCs/>
-        </w:rPr>
-        <w:t xml:space="preserve">”) </w:t>
+        <w:t xml:space="preserve"> (“ysgol a gynhelir”) </w:t>
       </w:r>
       <w:r>
         <w:t xml:space="preserve">means— </w:t>
@@ -1433,39 +1193,7 @@
           <w:i/>
           <w:iCs/>
         </w:rPr>
-        <w:t>(“</w:t>
-      </w:r>
-      <w:proofErr w:type="spellStart"/>
-      <w:r>
-        <w:rPr>
-          <w:i/>
-          <w:iCs/>
-        </w:rPr>
-        <w:t>defnyddiwr</w:t>
-      </w:r>
-      <w:proofErr w:type="spellEnd"/>
-      <w:r>
-        <w:rPr>
-          <w:i/>
-          <w:iCs/>
-        </w:rPr>
-        <w:t xml:space="preserve"> Cymraeg </w:t>
-      </w:r>
-      <w:proofErr w:type="spellStart"/>
-      <w:r>
-        <w:rPr>
-          <w:i/>
-          <w:iCs/>
-        </w:rPr>
-        <w:t>hyfedr</w:t>
-      </w:r>
-      <w:proofErr w:type="spellEnd"/>
-      <w:r>
-        <w:rPr>
-          <w:i/>
-          <w:iCs/>
-        </w:rPr>
-        <w:t>”)</w:t>
+        <w:t>(“defnyddiwr Cymraeg hyfedr”)</w:t>
       </w:r>
       <w:r>
         <w:t xml:space="preserve"> has the meaning given in the Table in Schedule 1; </w:t>
@@ -1488,50 +1216,10 @@
           <w:i/>
           <w:iCs/>
         </w:rPr>
-        <w:t>(“</w:t>
-      </w:r>
-      <w:proofErr w:type="spellStart"/>
-      <w:r>
-        <w:rPr>
-          <w:i/>
-          <w:iCs/>
-        </w:rPr>
-        <w:t>addysg</w:t>
-      </w:r>
-      <w:proofErr w:type="spellEnd"/>
-      <w:r>
-        <w:rPr>
-          <w:i/>
-          <w:iCs/>
-        </w:rPr>
-        <w:t xml:space="preserve"> </w:t>
-      </w:r>
-      <w:proofErr w:type="spellStart"/>
-      <w:r>
-        <w:rPr>
-          <w:i/>
-          <w:iCs/>
-        </w:rPr>
-        <w:t>drydyddol</w:t>
-      </w:r>
-      <w:proofErr w:type="spellEnd"/>
-      <w:r>
-        <w:rPr>
-          <w:i/>
-          <w:iCs/>
-        </w:rPr>
-        <w:t>”)</w:t>
-      </w:r>
-      <w:r>
-        <w:t xml:space="preserve"> has the meaning given in section 144 of the Tertiary Education and Research (Wales) Act 2022 (</w:t>
-      </w:r>
-      <w:proofErr w:type="spellStart"/>
-      <w:r>
-        <w:t>asc</w:t>
-      </w:r>
-      <w:proofErr w:type="spellEnd"/>
-      <w:r>
-        <w:t xml:space="preserve"> 1); </w:t>
+        <w:t>(“addysg drydyddol”)</w:t>
+      </w:r>
+      <w:r>
+        <w:t xml:space="preserve"> has the meaning given in section 144 of the Tertiary Education and Research (Wales) Act 2022 (asc 1); </w:t>
       </w:r>
     </w:p>
     <w:p>
@@ -1551,71 +1239,7 @@
           <w:i/>
           <w:iCs/>
         </w:rPr>
-        <w:t>(“</w:t>
-      </w:r>
-      <w:proofErr w:type="spellStart"/>
-      <w:r>
-        <w:rPr>
-          <w:i/>
-          <w:iCs/>
-        </w:rPr>
-        <w:t>cynllun</w:t>
-      </w:r>
-      <w:proofErr w:type="spellEnd"/>
-      <w:r>
-        <w:rPr>
-          <w:i/>
-          <w:iCs/>
-        </w:rPr>
-        <w:t xml:space="preserve"> </w:t>
-      </w:r>
-      <w:proofErr w:type="spellStart"/>
-      <w:r>
-        <w:rPr>
-          <w:i/>
-          <w:iCs/>
-        </w:rPr>
-        <w:t>cyflawni</w:t>
-      </w:r>
-      <w:proofErr w:type="spellEnd"/>
-      <w:r>
-        <w:rPr>
-          <w:i/>
-          <w:iCs/>
-        </w:rPr>
-        <w:t xml:space="preserve"> </w:t>
-      </w:r>
-      <w:proofErr w:type="spellStart"/>
-      <w:r>
-        <w:rPr>
-          <w:i/>
-          <w:iCs/>
-        </w:rPr>
-        <w:t>addysg</w:t>
-      </w:r>
-      <w:proofErr w:type="spellEnd"/>
-      <w:r>
-        <w:rPr>
-          <w:i/>
-          <w:iCs/>
-        </w:rPr>
-        <w:t xml:space="preserve"> </w:t>
-      </w:r>
-      <w:proofErr w:type="spellStart"/>
-      <w:r>
-        <w:rPr>
-          <w:i/>
-          <w:iCs/>
-        </w:rPr>
-        <w:t>Gymraeg</w:t>
-      </w:r>
-      <w:proofErr w:type="spellEnd"/>
-      <w:r>
-        <w:rPr>
-          <w:i/>
-          <w:iCs/>
-        </w:rPr>
-        <w:t>”)</w:t>
+        <w:t>(“cynllun cyflawni addysg Gymraeg”)</w:t>
       </w:r>
       <w:r>
         <w:t xml:space="preserve"> has the meaning given by section 14(1).</w:t>
@@ -2065,14 +1689,14 @@
           <w:sz w:val="22"/>
           <w:szCs w:val="22"/>
         </w:rPr>
-        <w:t xml:space="preserve">  </w:t>
+        <w:t xml:space="preserve"> </w:t>
       </w:r>
       <w:r>
         <w:rPr>
           <w:sz w:val="22"/>
           <w:szCs w:val="22"/>
         </w:rPr>
-        <w:t xml:space="preserve">      </w:t>
+        <w:tab/>
       </w:r>
       <w:r>
         <w:rPr>
@@ -2550,14 +2174,14 @@
           <w:sz w:val="22"/>
           <w:szCs w:val="22"/>
         </w:rPr>
-        <w:t xml:space="preserve">  </w:t>
+        <w:t xml:space="preserve"> </w:t>
       </w:r>
       <w:r>
         <w:rPr>
           <w:sz w:val="22"/>
           <w:szCs w:val="22"/>
         </w:rPr>
-        <w:t xml:space="preserve">      </w:t>
+        <w:tab/>
       </w:r>
       <w:r>
         <w:rPr>
@@ -4839,6 +4463,7 @@
   <w:style w:type="character" w:default="1" w:styleId="DefaultParagraphFont">
     <w:name w:val="Default Paragraph Font"/>
     <w:uiPriority w:val="1"/>
+    <w:semiHidden/>
     <w:unhideWhenUsed/>
   </w:style>
   <w:style w:type="table" w:default="1" w:styleId="TableNormal">
@@ -8486,6 +8111,19 @@
 </file>
 
 <file path=customXml/item1.xml><?xml version="1.0" encoding="utf-8"?>
+<b:Sources xmlns:b="http://schemas.openxmlformats.org/officeDocument/2006/bibliography" xmlns="http://schemas.openxmlformats.org/officeDocument/2006/bibliography" SelectedStyle="\APASixthEditionOfficeOnline.xsl" StyleName="APA" Version="6"/>
+</file>
+
+<file path=customXml/item2.xml><?xml version="1.0" encoding="utf-8"?>
+<?mso-contentType ?>
+<FormTemplates xmlns="http://schemas.microsoft.com/sharepoint/v3/contenttype/forms">
+  <Display>DocumentLibraryForm</Display>
+  <Edit>DocumentLibraryForm</Edit>
+  <New>DocumentLibraryForm</New>
+</FormTemplates>
+</file>
+
+<file path=customXml/item3.xml><?xml version="1.0" encoding="utf-8"?>
 <ct:contentTypeSchema xmlns:ct="http://schemas.microsoft.com/office/2006/metadata/contentType" xmlns:ma="http://schemas.microsoft.com/office/2006/metadata/properties/metaAttributes" ct:_="" ma:_="" ma:contentTypeName="Document" ma:contentTypeID="0x010100545518E986A41541829E4CDA64E2B629" ma:contentTypeVersion="15" ma:contentTypeDescription="Create a new document." ma:contentTypeScope="" ma:versionID="289255e14f100e8f9bc9ca4ce5cfbb00">
   <xsd:schema xmlns:xsd="http://www.w3.org/2001/XMLSchema" xmlns:xs="http://www.w3.org/2001/XMLSchema" xmlns:p="http://schemas.microsoft.com/office/2006/metadata/properties" xmlns:ns1="http://schemas.microsoft.com/sharepoint/v3" xmlns:ns2="bf8c2668-4a04-4648-b511-d3baf2576b0e" xmlns:ns3="37b4ebc9-a517-45a5-882e-0f38d4a169d8" targetNamespace="http://schemas.microsoft.com/office/2006/metadata/properties" ma:root="true" ma:fieldsID="c8175bf86a28de8b8014fd0f66e969d1" ns1:_="" ns2:_="" ns3:_="">
     <xsd:import namespace="http://schemas.microsoft.com/sharepoint/v3"/>
@@ -8709,19 +8347,6 @@
 </ct:contentTypeSchema>
 </file>
 
-<file path=customXml/item2.xml><?xml version="1.0" encoding="utf-8"?>
-<?mso-contentType ?>
-<FormTemplates xmlns="http://schemas.microsoft.com/sharepoint/v3/contenttype/forms">
-  <Display>DocumentLibraryForm</Display>
-  <Edit>DocumentLibraryForm</Edit>
-  <New>DocumentLibraryForm</New>
-</FormTemplates>
-</file>
-
-<file path=customXml/item3.xml><?xml version="1.0" encoding="utf-8"?>
-<b:Sources xmlns:b="http://schemas.openxmlformats.org/officeDocument/2006/bibliography" xmlns="http://schemas.openxmlformats.org/officeDocument/2006/bibliography" SelectedStyle="\APASixthEditionOfficeOnline.xsl" StyleName="APA" Version="6"/>
-</file>
-
 <file path=customXml/item4.xml><?xml version="1.0" encoding="utf-8"?>
 <p:properties xmlns:p="http://schemas.microsoft.com/office/2006/metadata/properties" xmlns:xsi="http://www.w3.org/2001/XMLSchema-instance" xmlns:pc="http://schemas.microsoft.com/office/infopath/2007/PartnerControls">
   <documentManagement>
@@ -8736,6 +8361,22 @@
 </file>
 
 <file path=customXml/itemProps1.xml><?xml version="1.0" encoding="utf-8"?>
+<ds:datastoreItem xmlns:ds="http://schemas.openxmlformats.org/officeDocument/2006/customXml" ds:itemID="{076547F7-B5D3-4425-818F-8CAA40595DEF}">
+  <ds:schemaRefs>
+    <ds:schemaRef ds:uri="http://schemas.openxmlformats.org/officeDocument/2006/bibliography"/>
+  </ds:schemaRefs>
+</ds:datastoreItem>
+</file>
+
+<file path=customXml/itemProps2.xml><?xml version="1.0" encoding="utf-8"?>
+<ds:datastoreItem xmlns:ds="http://schemas.openxmlformats.org/officeDocument/2006/customXml" ds:itemID="{0A9984CC-B34F-4B27-BF56-D051B40E94C8}">
+  <ds:schemaRefs>
+    <ds:schemaRef ds:uri="http://schemas.microsoft.com/sharepoint/v3/contenttype/forms"/>
+  </ds:schemaRefs>
+</ds:datastoreItem>
+</file>
+
+<file path=customXml/itemProps3.xml><?xml version="1.0" encoding="utf-8"?>
 <ds:datastoreItem xmlns:ds="http://schemas.openxmlformats.org/officeDocument/2006/customXml" ds:itemID="{016B4A4B-B123-4FD3-AF8E-874FAE931665}">
   <ds:schemaRefs>
     <ds:schemaRef ds:uri="http://schemas.microsoft.com/office/2006/metadata/contentType"/>
@@ -8755,22 +8396,6 @@
 </ds:datastoreItem>
 </file>
 
-<file path=customXml/itemProps2.xml><?xml version="1.0" encoding="utf-8"?>
-<ds:datastoreItem xmlns:ds="http://schemas.openxmlformats.org/officeDocument/2006/customXml" ds:itemID="{0A9984CC-B34F-4B27-BF56-D051B40E94C8}">
-  <ds:schemaRefs>
-    <ds:schemaRef ds:uri="http://schemas.microsoft.com/sharepoint/v3/contenttype/forms"/>
-  </ds:schemaRefs>
-</ds:datastoreItem>
-</file>
-
-<file path=customXml/itemProps3.xml><?xml version="1.0" encoding="utf-8"?>
-<ds:datastoreItem xmlns:ds="http://schemas.openxmlformats.org/officeDocument/2006/customXml" ds:itemID="{076547F7-B5D3-4425-818F-8CAA40595DEF}">
-  <ds:schemaRefs>
-    <ds:schemaRef ds:uri="http://schemas.openxmlformats.org/officeDocument/2006/bibliography"/>
-  </ds:schemaRefs>
-</ds:datastoreItem>
-</file>
-
 <file path=customXml/itemProps4.xml><?xml version="1.0" encoding="utf-8"?>
 <ds:datastoreItem xmlns:ds="http://schemas.openxmlformats.org/officeDocument/2006/customXml" ds:itemID="{9CA09AE0-2C36-414D-8DDC-6A00772590D3}">
   <ds:schemaRefs>

</xml_diff>